<commit_message>
tooltips, popovers, and modals exercise
</commit_message>
<xml_diff>
--- a/notes.docx
+++ b/notes.docx
@@ -243,6 +243,17 @@
         <w:tab/>
         <w:tab/>
         <w:t>//margin-bottom: 0;</w:t>
+      </w:r>
+    </w:p>
+    <w:p>
+      <w:r/>
+    </w:p>
+    <w:p>
+      <w:r/>
+    </w:p>
+    <w:p>
+      <w:r>
+        <w:t>data-html="true" =&gt; can be styled using html (css?)</w:t>
       </w:r>
     </w:p>
     <w:p>

</xml_diff>